<commit_message>
Actualizacion de soporte pruebas sprint 2
</commit_message>
<xml_diff>
--- a/DESPLIEGUE HEROKU.docx
+++ b/DESPLIEGUE HEROKU.docx
@@ -145,25 +145,7 @@
           <w:bCs/>
           <w:lang w:val="es-MX"/>
         </w:rPr>
-        <w:t xml:space="preserve">Open App </w:t>
-      </w:r>
-      <w:proofErr w:type="spellStart"/>
-      <w:r>
-        <w:rPr>
-          <w:b/>
-          <w:bCs/>
-          <w:lang w:val="es-MX"/>
-        </w:rPr>
-        <w:t>Heroku</w:t>
-      </w:r>
-      <w:proofErr w:type="spellEnd"/>
-      <w:r>
-        <w:rPr>
-          <w:b/>
-          <w:bCs/>
-          <w:lang w:val="es-MX"/>
-        </w:rPr>
-        <w:t xml:space="preserve"> </w:t>
+        <w:t xml:space="preserve">Open App Heroku </w:t>
       </w:r>
     </w:p>
     <w:p>
@@ -311,29 +293,23 @@
           <w:lang w:val="es-MX"/>
         </w:rPr>
         <w:lastRenderedPageBreak/>
-        <w:t xml:space="preserve">App </w:t>
-      </w:r>
-      <w:proofErr w:type="spellStart"/>
-      <w:r>
-        <w:rPr>
-          <w:b/>
-          <w:bCs/>
-          <w:lang w:val="es-MX"/>
-        </w:rPr>
-        <w:t>Admin</w:t>
-      </w:r>
-      <w:proofErr w:type="spellEnd"/>
-    </w:p>
-    <w:p>
-      <w:pPr>
-        <w:rPr>
-          <w:lang w:val="es-MX"/>
-        </w:rPr>
-      </w:pPr>
-    </w:p>
-    <w:p>
-      <w:pPr>
-        <w:rPr>
+        <w:t>App Admin</w:t>
+      </w:r>
+    </w:p>
+    <w:p>
+      <w:pPr>
+        <w:rPr>
+          <w:b/>
+          <w:bCs/>
+          <w:lang w:val="es-MX"/>
+        </w:rPr>
+      </w:pPr>
+    </w:p>
+    <w:p>
+      <w:pPr>
+        <w:rPr>
+          <w:b/>
+          <w:bCs/>
           <w:lang w:val="es-MX"/>
         </w:rPr>
       </w:pPr>
@@ -342,10 +318,10 @@
           <w:noProof/>
         </w:rPr>
         <w:drawing>
-          <wp:inline distT="0" distB="0" distL="0" distR="0" wp14:anchorId="491DDEEA" wp14:editId="284EAA79">
-            <wp:extent cx="6598310" cy="3399197"/>
-            <wp:effectExtent l="0" t="0" r="0" b="0"/>
-            <wp:docPr id="3" name="Imagen 3"/>
+          <wp:inline distT="0" distB="0" distL="0" distR="0" wp14:anchorId="1C321B62" wp14:editId="259140FB">
+            <wp:extent cx="6774815" cy="3808730"/>
+            <wp:effectExtent l="0" t="0" r="6985" b="1270"/>
+            <wp:docPr id="8" name="Imagen 8"/>
             <wp:cNvGraphicFramePr>
               <a:graphicFrameLocks xmlns:a="http://schemas.openxmlformats.org/drawingml/2006/main" noChangeAspect="1"/>
             </wp:cNvGraphicFramePr>
@@ -365,7 +341,7 @@
                   <pic:spPr>
                     <a:xfrm>
                       <a:off x="0" y="0"/>
-                      <a:ext cx="6610902" cy="3405684"/>
+                      <a:ext cx="6774815" cy="3808730"/>
                     </a:xfrm>
                     <a:prstGeom prst="rect">
                       <a:avLst/>
@@ -380,58 +356,14 @@
     </w:p>
     <w:p>
       <w:pPr>
-        <w:pStyle w:val="Prrafodelista"/>
-        <w:rPr>
-          <w:b/>
-          <w:bCs/>
-          <w:lang w:val="es-MX"/>
-        </w:rPr>
-      </w:pPr>
-    </w:p>
-    <w:p>
-      <w:pPr>
-        <w:pStyle w:val="Prrafodelista"/>
-        <w:numPr>
-          <w:ilvl w:val="0"/>
-          <w:numId w:val="2"/>
-        </w:numPr>
-        <w:rPr>
-          <w:b/>
-          <w:bCs/>
-          <w:lang w:val="es-MX"/>
-        </w:rPr>
-      </w:pPr>
-      <w:r>
-        <w:rPr>
-          <w:b/>
-          <w:bCs/>
-          <w:lang w:val="es-MX"/>
-        </w:rPr>
-        <w:t>Pruebas POSTMAN</w:t>
-      </w:r>
-    </w:p>
-    <w:p>
-      <w:pPr>
-        <w:rPr>
-          <w:b/>
-          <w:bCs/>
-          <w:lang w:val="es-MX"/>
-        </w:rPr>
-      </w:pPr>
-      <w:r>
-        <w:rPr>
-          <w:b/>
-          <w:bCs/>
-          <w:lang w:val="es-MX"/>
-        </w:rPr>
-        <w:t>POST - LOGIN:</w:t>
-      </w:r>
-    </w:p>
-    <w:p>
-      <w:pPr>
-        <w:rPr>
-          <w:b/>
-          <w:bCs/>
+        <w:rPr>
+          <w:lang w:val="es-MX"/>
+        </w:rPr>
+      </w:pPr>
+    </w:p>
+    <w:p>
+      <w:pPr>
+        <w:rPr>
           <w:lang w:val="es-MX"/>
         </w:rPr>
       </w:pPr>
@@ -440,10 +372,10 @@
           <w:noProof/>
         </w:rPr>
         <w:drawing>
-          <wp:inline distT="0" distB="0" distL="0" distR="0" wp14:anchorId="19824C43" wp14:editId="533A2FA1">
-            <wp:extent cx="6858000" cy="3647440"/>
-            <wp:effectExtent l="0" t="0" r="0" b="0"/>
-            <wp:docPr id="5" name="Imagen 5"/>
+          <wp:inline distT="0" distB="0" distL="0" distR="0" wp14:anchorId="6AAE6951" wp14:editId="15443BAB">
+            <wp:extent cx="6774815" cy="3808730"/>
+            <wp:effectExtent l="0" t="0" r="6985" b="1270"/>
+            <wp:docPr id="9" name="Imagen 9"/>
             <wp:cNvGraphicFramePr>
               <a:graphicFrameLocks xmlns:a="http://schemas.openxmlformats.org/drawingml/2006/main" noChangeAspect="1"/>
             </wp:cNvGraphicFramePr>
@@ -463,7 +395,7 @@
                   <pic:spPr>
                     <a:xfrm>
                       <a:off x="0" y="0"/>
-                      <a:ext cx="6858000" cy="3647440"/>
+                      <a:ext cx="6774815" cy="3808730"/>
                     </a:xfrm>
                     <a:prstGeom prst="rect">
                       <a:avLst/>
@@ -475,35 +407,24 @@
           </wp:inline>
         </w:drawing>
       </w:r>
-      <w:r>
-        <w:rPr>
-          <w:b/>
-          <w:bCs/>
-          <w:lang w:val="es-MX"/>
-        </w:rPr>
-        <w:t xml:space="preserve"> </w:t>
-      </w:r>
-    </w:p>
-    <w:p>
-      <w:pPr>
-        <w:rPr>
-          <w:b/>
-          <w:bCs/>
-          <w:lang w:val="es-MX"/>
-        </w:rPr>
-      </w:pPr>
-    </w:p>
-    <w:p>
-      <w:pPr>
-        <w:rPr>
-          <w:b/>
-          <w:bCs/>
-          <w:lang w:val="es-MX"/>
-        </w:rPr>
-      </w:pPr>
-    </w:p>
-    <w:p>
-      <w:pPr>
+    </w:p>
+    <w:p>
+      <w:pPr>
+        <w:pStyle w:val="Prrafodelista"/>
+        <w:rPr>
+          <w:b/>
+          <w:bCs/>
+          <w:lang w:val="es-MX"/>
+        </w:rPr>
+      </w:pPr>
+    </w:p>
+    <w:p>
+      <w:pPr>
+        <w:pStyle w:val="Prrafodelista"/>
+        <w:numPr>
+          <w:ilvl w:val="0"/>
+          <w:numId w:val="2"/>
+        </w:numPr>
         <w:rPr>
           <w:b/>
           <w:bCs/>
@@ -517,7 +438,24 @@
           <w:lang w:val="es-MX"/>
         </w:rPr>
         <w:lastRenderedPageBreak/>
-        <w:t xml:space="preserve">POST - REGISTER: </w:t>
+        <w:t>Pruebas POSTMAN</w:t>
+      </w:r>
+    </w:p>
+    <w:p>
+      <w:pPr>
+        <w:rPr>
+          <w:b/>
+          <w:bCs/>
+          <w:lang w:val="es-MX"/>
+        </w:rPr>
+      </w:pPr>
+      <w:r>
+        <w:rPr>
+          <w:b/>
+          <w:bCs/>
+          <w:lang w:val="es-MX"/>
+        </w:rPr>
+        <w:t>POST - LOGIN:</w:t>
       </w:r>
     </w:p>
     <w:p>
@@ -533,10 +471,10 @@
           <w:noProof/>
         </w:rPr>
         <w:drawing>
-          <wp:inline distT="0" distB="0" distL="0" distR="0" wp14:anchorId="530974BC" wp14:editId="40878ECD">
-            <wp:extent cx="6858000" cy="3614420"/>
-            <wp:effectExtent l="0" t="0" r="0" b="5080"/>
-            <wp:docPr id="4" name="Imagen 4"/>
+          <wp:inline distT="0" distB="0" distL="0" distR="0" wp14:anchorId="19824C43" wp14:editId="533A2FA1">
+            <wp:extent cx="6858000" cy="3647440"/>
+            <wp:effectExtent l="0" t="0" r="0" b="0"/>
+            <wp:docPr id="5" name="Imagen 5"/>
             <wp:cNvGraphicFramePr>
               <a:graphicFrameLocks xmlns:a="http://schemas.openxmlformats.org/drawingml/2006/main" noChangeAspect="1"/>
             </wp:cNvGraphicFramePr>
@@ -556,7 +494,7 @@
                   <pic:spPr>
                     <a:xfrm>
                       <a:off x="0" y="0"/>
-                      <a:ext cx="6858000" cy="3614420"/>
+                      <a:ext cx="6858000" cy="3647440"/>
                     </a:xfrm>
                     <a:prstGeom prst="rect">
                       <a:avLst/>
@@ -568,59 +506,49 @@
           </wp:inline>
         </w:drawing>
       </w:r>
-    </w:p>
-    <w:p>
-      <w:pPr>
-        <w:rPr>
-          <w:b/>
-          <w:bCs/>
-          <w:lang w:val="es-MX"/>
-        </w:rPr>
-      </w:pPr>
-    </w:p>
-    <w:p>
-      <w:pPr>
-        <w:rPr>
-          <w:b/>
-          <w:bCs/>
-          <w:lang w:val="es-MX"/>
-        </w:rPr>
-      </w:pPr>
-      <w:proofErr w:type="gramStart"/>
-      <w:r>
-        <w:rPr>
-          <w:b/>
-          <w:bCs/>
-          <w:lang w:val="es-MX"/>
-        </w:rPr>
-        <w:t xml:space="preserve">GET </w:t>
-      </w:r>
-      <w:r>
-        <w:rPr>
-          <w:b/>
-          <w:bCs/>
-          <w:lang w:val="es-MX"/>
-        </w:rPr>
-        <w:t xml:space="preserve"> USER</w:t>
-      </w:r>
-      <w:proofErr w:type="gramEnd"/>
-      <w:r>
-        <w:rPr>
-          <w:b/>
-          <w:bCs/>
-          <w:lang w:val="es-MX"/>
-        </w:rPr>
-        <w:t xml:space="preserve">: </w:t>
-      </w:r>
-    </w:p>
-    <w:p>
-      <w:pPr>
-        <w:rPr>
-          <w:b/>
-          <w:bCs/>
-          <w:lang w:val="es-MX"/>
-        </w:rPr>
-      </w:pPr>
+      <w:r>
+        <w:rPr>
+          <w:b/>
+          <w:bCs/>
+          <w:lang w:val="es-MX"/>
+        </w:rPr>
+        <w:t xml:space="preserve"> </w:t>
+      </w:r>
+    </w:p>
+    <w:p>
+      <w:pPr>
+        <w:rPr>
+          <w:b/>
+          <w:bCs/>
+          <w:lang w:val="es-MX"/>
+        </w:rPr>
+      </w:pPr>
+    </w:p>
+    <w:p>
+      <w:pPr>
+        <w:rPr>
+          <w:b/>
+          <w:bCs/>
+          <w:lang w:val="es-MX"/>
+        </w:rPr>
+      </w:pPr>
+    </w:p>
+    <w:p>
+      <w:pPr>
+        <w:rPr>
+          <w:b/>
+          <w:bCs/>
+          <w:lang w:val="es-MX"/>
+        </w:rPr>
+      </w:pPr>
+      <w:r>
+        <w:rPr>
+          <w:b/>
+          <w:bCs/>
+          <w:lang w:val="es-MX"/>
+        </w:rPr>
+        <w:t xml:space="preserve">POST - REGISTER: </w:t>
+      </w:r>
     </w:p>
     <w:p>
       <w:pPr>
@@ -635,10 +563,10 @@
           <w:noProof/>
         </w:rPr>
         <w:drawing>
-          <wp:inline distT="0" distB="0" distL="0" distR="0" wp14:anchorId="5BAF06B2" wp14:editId="71BFE5B6">
-            <wp:extent cx="6774815" cy="3625215"/>
-            <wp:effectExtent l="0" t="0" r="6985" b="0"/>
-            <wp:docPr id="6" name="Imagen 6"/>
+          <wp:inline distT="0" distB="0" distL="0" distR="0" wp14:anchorId="530974BC" wp14:editId="40878ECD">
+            <wp:extent cx="6858000" cy="3614420"/>
+            <wp:effectExtent l="0" t="0" r="0" b="5080"/>
+            <wp:docPr id="4" name="Imagen 4"/>
             <wp:cNvGraphicFramePr>
               <a:graphicFrameLocks xmlns:a="http://schemas.openxmlformats.org/drawingml/2006/main" noChangeAspect="1"/>
             </wp:cNvGraphicFramePr>
@@ -658,6 +586,106 @@
                   <pic:spPr>
                     <a:xfrm>
                       <a:off x="0" y="0"/>
+                      <a:ext cx="6858000" cy="3614420"/>
+                    </a:xfrm>
+                    <a:prstGeom prst="rect">
+                      <a:avLst/>
+                    </a:prstGeom>
+                  </pic:spPr>
+                </pic:pic>
+              </a:graphicData>
+            </a:graphic>
+          </wp:inline>
+        </w:drawing>
+      </w:r>
+    </w:p>
+    <w:p>
+      <w:pPr>
+        <w:rPr>
+          <w:b/>
+          <w:bCs/>
+          <w:lang w:val="es-MX"/>
+        </w:rPr>
+      </w:pPr>
+    </w:p>
+    <w:p>
+      <w:pPr>
+        <w:rPr>
+          <w:b/>
+          <w:bCs/>
+          <w:lang w:val="es-MX"/>
+        </w:rPr>
+      </w:pPr>
+      <w:r>
+        <w:rPr>
+          <w:b/>
+          <w:bCs/>
+          <w:lang w:val="es-MX"/>
+        </w:rPr>
+        <w:t xml:space="preserve">GET </w:t>
+      </w:r>
+      <w:r>
+        <w:rPr>
+          <w:b/>
+          <w:bCs/>
+          <w:lang w:val="es-MX"/>
+        </w:rPr>
+        <w:t xml:space="preserve"> USER</w:t>
+      </w:r>
+      <w:r>
+        <w:rPr>
+          <w:b/>
+          <w:bCs/>
+          <w:lang w:val="es-MX"/>
+        </w:rPr>
+        <w:t xml:space="preserve">: </w:t>
+      </w:r>
+    </w:p>
+    <w:p>
+      <w:pPr>
+        <w:rPr>
+          <w:b/>
+          <w:bCs/>
+          <w:lang w:val="es-MX"/>
+        </w:rPr>
+      </w:pPr>
+    </w:p>
+    <w:p>
+      <w:pPr>
+        <w:rPr>
+          <w:b/>
+          <w:bCs/>
+          <w:lang w:val="es-MX"/>
+        </w:rPr>
+      </w:pPr>
+      <w:r>
+        <w:rPr>
+          <w:noProof/>
+        </w:rPr>
+        <w:drawing>
+          <wp:inline distT="0" distB="0" distL="0" distR="0" wp14:anchorId="5BAF06B2" wp14:editId="71BFE5B6">
+            <wp:extent cx="6774815" cy="3625215"/>
+            <wp:effectExtent l="0" t="0" r="6985" b="0"/>
+            <wp:docPr id="6" name="Imagen 6"/>
+            <wp:cNvGraphicFramePr>
+              <a:graphicFrameLocks xmlns:a="http://schemas.openxmlformats.org/drawingml/2006/main" noChangeAspect="1"/>
+            </wp:cNvGraphicFramePr>
+            <a:graphic xmlns:a="http://schemas.openxmlformats.org/drawingml/2006/main">
+              <a:graphicData uri="http://schemas.openxmlformats.org/drawingml/2006/picture">
+                <pic:pic xmlns:pic="http://schemas.openxmlformats.org/drawingml/2006/picture">
+                  <pic:nvPicPr>
+                    <pic:cNvPr id="1" name=""/>
+                    <pic:cNvPicPr/>
+                  </pic:nvPicPr>
+                  <pic:blipFill>
+                    <a:blip r:embed="rId11"/>
+                    <a:stretch>
+                      <a:fillRect/>
+                    </a:stretch>
+                  </pic:blipFill>
+                  <pic:spPr>
+                    <a:xfrm>
+                      <a:off x="0" y="0"/>
                       <a:ext cx="6774815" cy="3625215"/>
                     </a:xfrm>
                     <a:prstGeom prst="rect">
@@ -702,7 +730,6 @@
           <w:bCs/>
           <w:lang w:val="es-MX"/>
         </w:rPr>
-        <w:lastRenderedPageBreak/>
         <w:t xml:space="preserve">PUT USER: </w:t>
       </w:r>
     </w:p>
@@ -716,21 +743,7 @@
         <w:rPr>
           <w:lang w:val="es-MX"/>
         </w:rPr>
-        <w:t xml:space="preserve">Cambiamos apellido de Alan, Nariño a </w:t>
-      </w:r>
-      <w:proofErr w:type="spellStart"/>
-      <w:r>
-        <w:rPr>
-          <w:lang w:val="es-MX"/>
-        </w:rPr>
-        <w:t>Lopez</w:t>
-      </w:r>
-      <w:proofErr w:type="spellEnd"/>
-      <w:r>
-        <w:rPr>
-          <w:lang w:val="es-MX"/>
-        </w:rPr>
-        <w:t>.</w:t>
+        <w:t>Cambiamos apellido de Alan, Nariño a Lopez.</w:t>
       </w:r>
     </w:p>
     <w:p>
@@ -761,7 +774,7 @@
                     <pic:cNvPicPr/>
                   </pic:nvPicPr>
                   <pic:blipFill>
-                    <a:blip r:embed="rId11"/>
+                    <a:blip r:embed="rId12"/>
                     <a:stretch>
                       <a:fillRect/>
                     </a:stretch>

</xml_diff>